<commit_message>
test.doc2word: updated witnesses to reflect latest changes
</commit_message>
<xml_diff>
--- a/code/languages/com.mbeddr.formal.safety/tests/test.com.fasten.safety.doc2word/test_witness/_010_only_text_paragraph.docx
+++ b/code/languages/com.mbeddr.formal.safety/tests/test.com.fasten.safety.doc2word/test_witness/_010_only_text_paragraph.docx
@@ -3,6 +3,14 @@
 <w:document xmlns:w="http://schemas.openxmlformats.org/wordprocessingml/2006/main" xmlns:m="http://schemas.openxmlformats.org/officeDocument/2006/math" xmlns:w15="http://schemas.microsoft.com/office/word/2012/wordml" xmlns:w14="http://schemas.microsoft.com/office/word/2010/wordml" xmlns:sl="http://schemas.openxmlformats.org/schemaLibrary/2006/main" xmlns:mc="http://schemas.openxmlformats.org/markup-compatibility/2006" xmlns:r="http://schemas.openxmlformats.org/officeDocument/2006/relationships" xmlns:wp="http://schemas.openxmlformats.org/drawingml/2006/wordprocessingDrawing" xmlns:a="http://schemas.openxmlformats.org/drawingml/2006/main" xmlns:wp14="http://schemas.microsoft.com/office/word/2010/wordprocessingDrawing">
   <w:body>
     <!-- Created by docx4j 11.1.3 (Apache licensed) using ECLIPSELINK_MOXy JAXB in JetBrains s.r.o. Java 11.0.9 on Windows 10 -->
+    <w:p>
+      <w:pPr>
+        <w:pStyle w:val="Title"/>
+      </w:pPr>
+      <w:r>
+        <w:t xml:space="preserve"> 010 only text paragraph</w:t>
+      </w:r>
+    </w:p>
     <w:p>
       <w:r>
         <w:t>First text paragraph</w:t>

</xml_diff>